<commit_message>
Added significance of solution
</commit_message>
<xml_diff>
--- a/Report/Evaluation/Evaluation.docx
+++ b/Report/Evaluation/Evaluation.docx
@@ -5,12 +5,13 @@
     <w:p>
       <w:pPr>
         <w:pStyle w:val="Heading1"/>
+        <w:jc w:val="both"/>
         <w:rPr>
           <w:rFonts w:ascii="Cambria" w:hAnsi="Cambria"/>
           <w:b/>
           <w:color w:val="auto"/>
-          <w:sz w:val="26"/>
-          <w:szCs w:val="26"/>
+          <w:sz w:val="22"/>
+          <w:szCs w:val="22"/>
         </w:rPr>
       </w:pPr>
       <w:r>
@@ -18,8 +19,8 @@
           <w:rFonts w:ascii="Cambria" w:hAnsi="Cambria"/>
           <w:b/>
           <w:color w:val="auto"/>
-          <w:sz w:val="26"/>
-          <w:szCs w:val="26"/>
+          <w:sz w:val="22"/>
+          <w:szCs w:val="22"/>
         </w:rPr>
         <w:t xml:space="preserve">6.1 Introduction  </w:t>
       </w:r>
@@ -65,12 +66,13 @@
     <w:p>
       <w:pPr>
         <w:pStyle w:val="Heading1"/>
+        <w:jc w:val="both"/>
         <w:rPr>
           <w:rFonts w:ascii="Cambria" w:hAnsi="Cambria"/>
           <w:b/>
           <w:color w:val="auto"/>
-          <w:sz w:val="26"/>
-          <w:szCs w:val="26"/>
+          <w:sz w:val="22"/>
+          <w:szCs w:val="22"/>
         </w:rPr>
       </w:pPr>
       <w:r>
@@ -78,8 +80,8 @@
           <w:rFonts w:ascii="Cambria" w:hAnsi="Cambria"/>
           <w:b/>
           <w:color w:val="auto"/>
-          <w:sz w:val="26"/>
-          <w:szCs w:val="26"/>
+          <w:sz w:val="22"/>
+          <w:szCs w:val="22"/>
         </w:rPr>
         <w:t xml:space="preserve">6.2 Types of Evaluation </w:t>
       </w:r>
@@ -109,24 +111,19 @@
         <w:rPr>
           <w:rFonts w:ascii="Cambria" w:hAnsi="Cambria"/>
         </w:rPr>
-        <w:t>Formative evaluations strengthen or improve the system being evaluated. They help form it by examining the delivery of the program or technology, the quality of its implementation, and the assessment of the organizational context, personnel, procedures, inputs, and so on. Summative evaluations, in contrast, examine the effects or outcomes of some object. This is done on finished system in order to assess the success of it. High-fidelity prototype method which uses the materials that are similar to the finished product, is use to perform the summative evaluation in order to mea</w:t>
-      </w:r>
-      <w:r>
-        <w:rPr>
-          <w:rFonts w:ascii="Cambria" w:hAnsi="Cambria"/>
-        </w:rPr>
-        <w:t>sure the success of the system.</w:t>
+        <w:t>Formative evaluations strengthen or improve the system being evaluated. They help form it by examining the delivery of the program or technology, the quality of its implementation, and the assessment of the organizational context, personnel, procedures, inputs, and so on. Summative evaluations, in contrast, examine the effects or outcomes of some object. This is done on finished system in order to assess the success of it. High-fidelity prototype method which uses the materials that are similar to the finished product, is use to perform the summative evaluation in order to measure the success of the system.</w:t>
       </w:r>
     </w:p>
     <w:p>
       <w:pPr>
         <w:pStyle w:val="Heading1"/>
+        <w:jc w:val="both"/>
         <w:rPr>
           <w:rFonts w:ascii="Cambria" w:hAnsi="Cambria"/>
           <w:b/>
           <w:color w:val="auto"/>
-          <w:sz w:val="26"/>
-          <w:szCs w:val="26"/>
+          <w:sz w:val="22"/>
+          <w:szCs w:val="22"/>
         </w:rPr>
       </w:pPr>
       <w:r>
@@ -134,8 +131,8 @@
           <w:rFonts w:ascii="Cambria" w:hAnsi="Cambria"/>
           <w:b/>
           <w:color w:val="auto"/>
-          <w:sz w:val="26"/>
-          <w:szCs w:val="26"/>
+          <w:sz w:val="22"/>
+          <w:szCs w:val="22"/>
         </w:rPr>
         <w:t xml:space="preserve">6.3 Evaluation of Project Outcome  </w:t>
       </w:r>
@@ -157,12 +154,13 @@
     <w:p>
       <w:pPr>
         <w:pStyle w:val="Heading1"/>
+        <w:jc w:val="both"/>
         <w:rPr>
           <w:rFonts w:ascii="Cambria" w:hAnsi="Cambria"/>
           <w:b/>
           <w:color w:val="auto"/>
-          <w:sz w:val="26"/>
-          <w:szCs w:val="26"/>
+          <w:sz w:val="22"/>
+          <w:szCs w:val="22"/>
         </w:rPr>
       </w:pPr>
       <w:r>
@@ -170,8 +168,8 @@
           <w:rFonts w:ascii="Cambria" w:hAnsi="Cambria"/>
           <w:b/>
           <w:color w:val="auto"/>
-          <w:sz w:val="26"/>
-          <w:szCs w:val="26"/>
+          <w:sz w:val="22"/>
+          <w:szCs w:val="22"/>
         </w:rPr>
         <w:t xml:space="preserve">  </w:t>
       </w:r>
@@ -179,12 +177,13 @@
     <w:p>
       <w:pPr>
         <w:pStyle w:val="Heading1"/>
+        <w:jc w:val="both"/>
         <w:rPr>
           <w:rFonts w:ascii="Cambria" w:hAnsi="Cambria"/>
           <w:b/>
           <w:color w:val="auto"/>
-          <w:sz w:val="26"/>
-          <w:szCs w:val="26"/>
+          <w:sz w:val="22"/>
+          <w:szCs w:val="22"/>
         </w:rPr>
       </w:pPr>
       <w:r>
@@ -192,32 +191,772 @@
           <w:rFonts w:ascii="Cambria" w:hAnsi="Cambria"/>
           <w:b/>
           <w:color w:val="auto"/>
-          <w:sz w:val="26"/>
-          <w:szCs w:val="26"/>
+          <w:sz w:val="22"/>
+          <w:szCs w:val="22"/>
         </w:rPr>
         <w:t xml:space="preserve">6.4 Significance of the Solution  </w:t>
       </w:r>
     </w:p>
-    <w:p/>
     <w:p>
-      <w:r>
-        <w:t xml:space="preserve">As an overall by using the tablet application agent were able to access and confirm the policy details real time in a speedy manner. Another functional requirement was to provide agent with the real updated value of the vehicle parts avoiding the estimating the market value of spare parts according to the agents experience. It was also successfully achieved through allowing the agent to access the exact market price by accessing to the company’s database via the web service. Agent can be easily accessed to the database and get the details of added vehicle component of a particular vehicle. All the documents that the agent needs to carry out are replaced by a small portable tablet application which includes connects with the company database. Photos which are used to perform the claim process </w:t>
-      </w:r>
-      <w:r>
-        <w:lastRenderedPageBreak/>
-        <w:t>accurately can take instantly via that tablet application and can be uploaded to the companies’ database at that instance.</w:t>
+      <w:pPr>
+        <w:jc w:val="both"/>
+        <w:rPr>
+          <w:rFonts w:ascii="Cambria" w:hAnsi="Cambria"/>
+        </w:rPr>
+      </w:pPr>
+      <w:r>
+        <w:rPr>
+          <w:rFonts w:ascii="Cambria" w:hAnsi="Cambria"/>
+        </w:rPr>
+        <w:t>As an overall by using the tablet application agent were able to access and confirm the policy details real time in a speedy manner. Another functional requirement was to provide agent with the real updated value of the vehicle parts avoiding the estimating the market value of spare parts according to the agents experience. It was also successfully achieved through allowing the agent to access the exact market price by accessing to the company’s database via the web service. Agent can be easily accessed to the database and get the details of added vehicle component of a particular vehicle. All the documents that the agent needs to carry out are replaced by a small portable tablet application which includes connects with the company database. Photos which are used to perform the claim process accurately can take instantly via that tablet application and can be uploaded to the companies’ database at that instance.</w:t>
       </w:r>
     </w:p>
-    <w:p/>
     <w:p>
       <w:pPr>
+        <w:jc w:val="both"/>
+        <w:rPr>
+          <w:rFonts w:ascii="Cambria" w:hAnsi="Cambria"/>
+        </w:rPr>
+      </w:pPr>
+    </w:p>
+    <w:tbl>
+      <w:tblPr>
+        <w:tblStyle w:val="GridTable4-Accent3"/>
+        <w:tblW w:w="0" w:type="auto"/>
+        <w:tblCellMar>
+          <w:top w:w="58" w:type="dxa"/>
+          <w:left w:w="144" w:type="dxa"/>
+          <w:bottom w:w="58" w:type="dxa"/>
+          <w:right w:w="144" w:type="dxa"/>
+        </w:tblCellMar>
+        <w:tblLook w:val="04A0" w:firstRow="1" w:lastRow="0" w:firstColumn="1" w:lastColumn="0" w:noHBand="0" w:noVBand="1"/>
+      </w:tblPr>
+      <w:tblGrid>
+        <w:gridCol w:w="4675"/>
+        <w:gridCol w:w="4675"/>
+      </w:tblGrid>
+      <w:tr>
+        <w:trPr>
+          <w:cnfStyle w:val="100000000000" w:firstRow="1" w:lastRow="0" w:firstColumn="0" w:lastColumn="0" w:oddVBand="0" w:evenVBand="0" w:oddHBand="0" w:evenHBand="0" w:firstRowFirstColumn="0" w:firstRowLastColumn="0" w:lastRowFirstColumn="0" w:lastRowLastColumn="0"/>
+        </w:trPr>
+        <w:tc>
+          <w:tcPr>
+            <w:cnfStyle w:val="001000000000" w:firstRow="0" w:lastRow="0" w:firstColumn="1" w:lastColumn="0" w:oddVBand="0" w:evenVBand="0" w:oddHBand="0" w:evenHBand="0" w:firstRowFirstColumn="0" w:firstRowLastColumn="0" w:lastRowFirstColumn="0" w:lastRowLastColumn="0"/>
+            <w:tcW w:w="9350" w:type="dxa"/>
+            <w:gridSpan w:val="2"/>
+            <w:shd w:val="clear" w:color="auto" w:fill="404040" w:themeFill="text1" w:themeFillTint="BF"/>
+          </w:tcPr>
+          <w:p>
+            <w:pPr>
+              <w:jc w:val="center"/>
+              <w:rPr>
+                <w:rFonts w:ascii="Cambria" w:hAnsi="Cambria"/>
+              </w:rPr>
+            </w:pPr>
+            <w:r>
+              <w:rPr>
+                <w:rFonts w:ascii="Cambria" w:hAnsi="Cambria"/>
+              </w:rPr>
+              <w:lastRenderedPageBreak/>
+              <w:t>Solutions to the Problem Domain</w:t>
+            </w:r>
+          </w:p>
+        </w:tc>
+      </w:tr>
+      <w:tr>
+        <w:trPr>
+          <w:cnfStyle w:val="000000100000" w:firstRow="0" w:lastRow="0" w:firstColumn="0" w:lastColumn="0" w:oddVBand="0" w:evenVBand="0" w:oddHBand="1" w:evenHBand="0" w:firstRowFirstColumn="0" w:firstRowLastColumn="0" w:lastRowFirstColumn="0" w:lastRowLastColumn="0"/>
+        </w:trPr>
+        <w:tc>
+          <w:tcPr>
+            <w:cnfStyle w:val="001000000000" w:firstRow="0" w:lastRow="0" w:firstColumn="1" w:lastColumn="0" w:oddVBand="0" w:evenVBand="0" w:oddHBand="0" w:evenHBand="0" w:firstRowFirstColumn="0" w:firstRowLastColumn="0" w:lastRowFirstColumn="0" w:lastRowLastColumn="0"/>
+            <w:tcW w:w="4675" w:type="dxa"/>
+            <w:shd w:val="clear" w:color="auto" w:fill="7F7F7F" w:themeFill="text1" w:themeFillTint="80"/>
+          </w:tcPr>
+          <w:p>
+            <w:pPr>
+              <w:jc w:val="center"/>
+              <w:rPr>
+                <w:rFonts w:ascii="Cambria" w:hAnsi="Cambria"/>
+                <w:color w:val="FFFFFF" w:themeColor="background1"/>
+              </w:rPr>
+            </w:pPr>
+            <w:r>
+              <w:rPr>
+                <w:rFonts w:ascii="Cambria" w:hAnsi="Cambria"/>
+                <w:color w:val="FFFFFF" w:themeColor="background1"/>
+              </w:rPr>
+              <w:t>Problem to Address</w:t>
+            </w:r>
+          </w:p>
+        </w:tc>
+        <w:tc>
+          <w:tcPr>
+            <w:tcW w:w="4675" w:type="dxa"/>
+            <w:shd w:val="clear" w:color="auto" w:fill="7F7F7F" w:themeFill="text1" w:themeFillTint="80"/>
+          </w:tcPr>
+          <w:p>
+            <w:pPr>
+              <w:jc w:val="center"/>
+              <w:cnfStyle w:val="000000100000" w:firstRow="0" w:lastRow="0" w:firstColumn="0" w:lastColumn="0" w:oddVBand="0" w:evenVBand="0" w:oddHBand="1" w:evenHBand="0" w:firstRowFirstColumn="0" w:firstRowLastColumn="0" w:lastRowFirstColumn="0" w:lastRowLastColumn="0"/>
+              <w:rPr>
+                <w:rFonts w:ascii="Cambria" w:hAnsi="Cambria"/>
+                <w:b/>
+                <w:color w:val="FFFFFF" w:themeColor="background1"/>
+              </w:rPr>
+            </w:pPr>
+            <w:r>
+              <w:rPr>
+                <w:rFonts w:ascii="Cambria" w:hAnsi="Cambria"/>
+                <w:b/>
+                <w:color w:val="FFFFFF" w:themeColor="background1"/>
+              </w:rPr>
+              <w:t>Solution Provided</w:t>
+            </w:r>
+          </w:p>
+        </w:tc>
+      </w:tr>
+      <w:tr>
+        <w:tc>
+          <w:tcPr>
+            <w:cnfStyle w:val="001000000000" w:firstRow="0" w:lastRow="0" w:firstColumn="1" w:lastColumn="0" w:oddVBand="0" w:evenVBand="0" w:oddHBand="0" w:evenHBand="0" w:firstRowFirstColumn="0" w:firstRowLastColumn="0" w:lastRowFirstColumn="0" w:lastRowLastColumn="0"/>
+            <w:tcW w:w="4675" w:type="dxa"/>
+          </w:tcPr>
+          <w:p>
+            <w:pPr>
+              <w:jc w:val="both"/>
+              <w:rPr>
+                <w:rFonts w:ascii="Cambria" w:hAnsi="Cambria"/>
+                <w:b w:val="0"/>
+              </w:rPr>
+            </w:pPr>
+            <w:r>
+              <w:rPr>
+                <w:rFonts w:ascii="Cambria" w:hAnsi="Cambria"/>
+                <w:b w:val="0"/>
+              </w:rPr>
+              <w:t>Agent needs to contact the head office in</w:t>
+            </w:r>
+            <w:r>
+              <w:rPr>
+                <w:rFonts w:ascii="Cambria" w:hAnsi="Cambria"/>
+                <w:b w:val="0"/>
+              </w:rPr>
+              <w:t xml:space="preserve"> order to verify the particular </w:t>
+            </w:r>
+            <w:r>
+              <w:rPr>
+                <w:rFonts w:ascii="Cambria" w:hAnsi="Cambria"/>
+                <w:b w:val="0"/>
+              </w:rPr>
+              <w:t>customers’ policy number and to</w:t>
+            </w:r>
+            <w:r>
+              <w:rPr>
+                <w:rFonts w:ascii="Cambria" w:hAnsi="Cambria"/>
+                <w:b w:val="0"/>
+              </w:rPr>
+              <w:t xml:space="preserve"> get the relevant details under that policy number. This requires various </w:t>
+            </w:r>
+            <w:r>
+              <w:rPr>
+                <w:rFonts w:ascii="Cambria" w:hAnsi="Cambria"/>
+                <w:b w:val="0"/>
+              </w:rPr>
+              <w:t>resourc</w:t>
+            </w:r>
+            <w:r>
+              <w:rPr>
+                <w:rFonts w:ascii="Cambria" w:hAnsi="Cambria"/>
+                <w:b w:val="0"/>
+              </w:rPr>
+              <w:t xml:space="preserve">es like communication tools and </w:t>
+            </w:r>
+            <w:r>
+              <w:rPr>
+                <w:rFonts w:ascii="Cambria" w:hAnsi="Cambria"/>
+                <w:b w:val="0"/>
+              </w:rPr>
+              <w:t>time.</w:t>
+            </w:r>
+          </w:p>
+        </w:tc>
+        <w:tc>
+          <w:tcPr>
+            <w:tcW w:w="4675" w:type="dxa"/>
+          </w:tcPr>
+          <w:p>
+            <w:pPr>
+              <w:jc w:val="both"/>
+              <w:cnfStyle w:val="000000000000" w:firstRow="0" w:lastRow="0" w:firstColumn="0" w:lastColumn="0" w:oddVBand="0" w:evenVBand="0" w:oddHBand="0" w:evenHBand="0" w:firstRowFirstColumn="0" w:firstRowLastColumn="0" w:lastRowFirstColumn="0" w:lastRowLastColumn="0"/>
+              <w:rPr>
+                <w:rFonts w:ascii="Cambria" w:hAnsi="Cambria"/>
+              </w:rPr>
+            </w:pPr>
+            <w:r>
+              <w:rPr>
+                <w:rFonts w:ascii="Cambria" w:hAnsi="Cambria"/>
+              </w:rPr>
+              <w:t>Agent can do this by en</w:t>
+            </w:r>
+            <w:r>
+              <w:rPr>
+                <w:rFonts w:ascii="Cambria" w:hAnsi="Cambria"/>
+              </w:rPr>
+              <w:t>tering the policy number to the tablet application</w:t>
+            </w:r>
+            <w:r>
+              <w:rPr>
+                <w:rFonts w:ascii="Cambria" w:hAnsi="Cambria"/>
+              </w:rPr>
+              <w:t>. So</w:t>
+            </w:r>
+            <w:r>
+              <w:rPr>
+                <w:rFonts w:ascii="Cambria" w:hAnsi="Cambria"/>
+              </w:rPr>
+              <w:t xml:space="preserve">lution to the mentioned problem </w:t>
+            </w:r>
+            <w:r>
+              <w:rPr>
+                <w:rFonts w:ascii="Cambria" w:hAnsi="Cambria"/>
+              </w:rPr>
+              <w:t>was provided</w:t>
+            </w:r>
+            <w:r>
+              <w:rPr>
+                <w:rFonts w:ascii="Cambria" w:hAnsi="Cambria"/>
+              </w:rPr>
+              <w:t>.</w:t>
+            </w:r>
+          </w:p>
+        </w:tc>
+      </w:tr>
+      <w:tr>
+        <w:trPr>
+          <w:cnfStyle w:val="000000100000" w:firstRow="0" w:lastRow="0" w:firstColumn="0" w:lastColumn="0" w:oddVBand="0" w:evenVBand="0" w:oddHBand="1" w:evenHBand="0" w:firstRowFirstColumn="0" w:firstRowLastColumn="0" w:lastRowFirstColumn="0" w:lastRowLastColumn="0"/>
+        </w:trPr>
+        <w:tc>
+          <w:tcPr>
+            <w:cnfStyle w:val="001000000000" w:firstRow="0" w:lastRow="0" w:firstColumn="1" w:lastColumn="0" w:oddVBand="0" w:evenVBand="0" w:oddHBand="0" w:evenHBand="0" w:firstRowFirstColumn="0" w:firstRowLastColumn="0" w:lastRowFirstColumn="0" w:lastRowLastColumn="0"/>
+            <w:tcW w:w="4675" w:type="dxa"/>
+          </w:tcPr>
+          <w:p>
+            <w:pPr>
+              <w:jc w:val="both"/>
+              <w:rPr>
+                <w:rFonts w:ascii="Cambria" w:hAnsi="Cambria"/>
+                <w:b w:val="0"/>
+              </w:rPr>
+            </w:pPr>
+            <w:r>
+              <w:rPr>
+                <w:rFonts w:ascii="Cambria" w:hAnsi="Cambria"/>
+                <w:b w:val="0"/>
+              </w:rPr>
+              <w:t>Agent will onl</w:t>
+            </w:r>
+            <w:r>
+              <w:rPr>
+                <w:rFonts w:ascii="Cambria" w:hAnsi="Cambria"/>
+                <w:b w:val="0"/>
+              </w:rPr>
+              <w:t xml:space="preserve">y name the current market value for the damaged vehicle part by his market </w:t>
+            </w:r>
+            <w:r>
+              <w:rPr>
+                <w:rFonts w:ascii="Cambria" w:hAnsi="Cambria"/>
+                <w:b w:val="0"/>
+              </w:rPr>
+              <w:t>experience and that va</w:t>
+            </w:r>
+            <w:r>
+              <w:rPr>
+                <w:rFonts w:ascii="Cambria" w:hAnsi="Cambria"/>
+                <w:b w:val="0"/>
+              </w:rPr>
+              <w:t xml:space="preserve">lue may not be the real updated </w:t>
+            </w:r>
+            <w:r>
+              <w:rPr>
+                <w:rFonts w:ascii="Cambria" w:hAnsi="Cambria"/>
+                <w:b w:val="0"/>
+              </w:rPr>
+              <w:t>value fo</w:t>
+            </w:r>
+            <w:r>
+              <w:rPr>
+                <w:rFonts w:ascii="Cambria" w:hAnsi="Cambria"/>
+                <w:b w:val="0"/>
+              </w:rPr>
+              <w:t xml:space="preserve">r that particular vehicle spare </w:t>
+            </w:r>
+            <w:r>
+              <w:rPr>
+                <w:rFonts w:ascii="Cambria" w:hAnsi="Cambria"/>
+                <w:b w:val="0"/>
+              </w:rPr>
+              <w:t>part.</w:t>
+            </w:r>
+          </w:p>
+        </w:tc>
+        <w:tc>
+          <w:tcPr>
+            <w:tcW w:w="4675" w:type="dxa"/>
+          </w:tcPr>
+          <w:p>
+            <w:pPr>
+              <w:jc w:val="both"/>
+              <w:cnfStyle w:val="000000100000" w:firstRow="0" w:lastRow="0" w:firstColumn="0" w:lastColumn="0" w:oddVBand="0" w:evenVBand="0" w:oddHBand="1" w:evenHBand="0" w:firstRowFirstColumn="0" w:firstRowLastColumn="0" w:lastRowFirstColumn="0" w:lastRowLastColumn="0"/>
+              <w:rPr>
+                <w:rFonts w:ascii="Cambria" w:hAnsi="Cambria"/>
+              </w:rPr>
+            </w:pPr>
+            <w:r>
+              <w:rPr>
+                <w:rFonts w:ascii="Cambria" w:hAnsi="Cambria"/>
+              </w:rPr>
+              <w:t>Agent can</w:t>
+            </w:r>
+            <w:r>
+              <w:rPr>
+                <w:rFonts w:ascii="Cambria" w:hAnsi="Cambria"/>
+              </w:rPr>
+              <w:t xml:space="preserve"> gain the exact market price by accessing to </w:t>
+            </w:r>
+            <w:r>
+              <w:rPr>
+                <w:rFonts w:ascii="Cambria" w:hAnsi="Cambria"/>
+              </w:rPr>
+              <w:t xml:space="preserve">the </w:t>
+            </w:r>
+            <w:r>
+              <w:rPr>
+                <w:rFonts w:ascii="Cambria" w:hAnsi="Cambria"/>
+              </w:rPr>
+              <w:t>company’s</w:t>
+            </w:r>
+            <w:r>
+              <w:rPr>
+                <w:rFonts w:ascii="Cambria" w:hAnsi="Cambria"/>
+              </w:rPr>
+              <w:t xml:space="preserve"> database via the web service.</w:t>
+            </w:r>
+          </w:p>
+        </w:tc>
+      </w:tr>
+      <w:tr>
+        <w:tc>
+          <w:tcPr>
+            <w:cnfStyle w:val="001000000000" w:firstRow="0" w:lastRow="0" w:firstColumn="1" w:lastColumn="0" w:oddVBand="0" w:evenVBand="0" w:oddHBand="0" w:evenHBand="0" w:firstRowFirstColumn="0" w:firstRowLastColumn="0" w:lastRowFirstColumn="0" w:lastRowLastColumn="0"/>
+            <w:tcW w:w="4675" w:type="dxa"/>
+          </w:tcPr>
+          <w:p>
+            <w:pPr>
+              <w:jc w:val="both"/>
+              <w:rPr>
+                <w:rFonts w:ascii="Cambria" w:hAnsi="Cambria"/>
+                <w:b w:val="0"/>
+              </w:rPr>
+            </w:pPr>
+            <w:r>
+              <w:rPr>
+                <w:rFonts w:ascii="Cambria" w:hAnsi="Cambria"/>
+                <w:b w:val="0"/>
+              </w:rPr>
+              <w:t>Special co</w:t>
+            </w:r>
+            <w:r>
+              <w:rPr>
+                <w:rFonts w:ascii="Cambria" w:hAnsi="Cambria"/>
+                <w:b w:val="0"/>
+              </w:rPr>
+              <w:t xml:space="preserve">mponents (such as high tech car </w:t>
+            </w:r>
+            <w:r>
+              <w:rPr>
+                <w:rFonts w:ascii="Cambria" w:hAnsi="Cambria"/>
+                <w:b w:val="0"/>
+              </w:rPr>
+              <w:t>setups, defending buffers)</w:t>
+            </w:r>
+            <w:r>
+              <w:rPr>
+                <w:rFonts w:ascii="Cambria" w:hAnsi="Cambria"/>
+                <w:b w:val="0"/>
+              </w:rPr>
+              <w:t xml:space="preserve"> </w:t>
+            </w:r>
+            <w:r>
+              <w:rPr>
+                <w:rFonts w:ascii="Cambria" w:hAnsi="Cambria"/>
+                <w:b w:val="0"/>
+              </w:rPr>
+              <w:t xml:space="preserve">added to the vehicle </w:t>
+            </w:r>
+            <w:r>
+              <w:rPr>
+                <w:rFonts w:ascii="Cambria" w:hAnsi="Cambria"/>
+                <w:b w:val="0"/>
+              </w:rPr>
+              <w:t>cannot</w:t>
+            </w:r>
+            <w:r>
+              <w:rPr>
+                <w:rFonts w:ascii="Cambria" w:hAnsi="Cambria"/>
+                <w:b w:val="0"/>
+              </w:rPr>
+              <w:t xml:space="preserve"> be easily assesse</w:t>
+            </w:r>
+            <w:r>
+              <w:rPr>
+                <w:rFonts w:ascii="Cambria" w:hAnsi="Cambria"/>
+                <w:b w:val="0"/>
+              </w:rPr>
+              <w:t xml:space="preserve">d </w:t>
+            </w:r>
+            <w:r>
+              <w:rPr>
+                <w:rFonts w:ascii="Cambria" w:hAnsi="Cambria"/>
+                <w:b w:val="0"/>
+              </w:rPr>
+              <w:t>due to the lack of</w:t>
+            </w:r>
+            <w:r>
+              <w:rPr>
+                <w:rFonts w:ascii="Cambria" w:hAnsi="Cambria"/>
+                <w:b w:val="0"/>
+              </w:rPr>
+              <w:t xml:space="preserve"> information (since the agent </w:t>
+            </w:r>
+            <w:r>
+              <w:rPr>
+                <w:rFonts w:ascii="Cambria" w:hAnsi="Cambria"/>
+                <w:b w:val="0"/>
+              </w:rPr>
+              <w:t>has no information regarding the insurance</w:t>
+            </w:r>
+            <w:r>
+              <w:rPr>
+                <w:rFonts w:ascii="Cambria" w:hAnsi="Cambria"/>
+                <w:b w:val="0"/>
+              </w:rPr>
+              <w:t xml:space="preserve"> </w:t>
+            </w:r>
+            <w:r>
+              <w:rPr>
+                <w:rFonts w:ascii="Cambria" w:hAnsi="Cambria"/>
+                <w:b w:val="0"/>
+              </w:rPr>
+              <w:t>of those components and verification provided by the insurance</w:t>
+            </w:r>
+            <w:r>
+              <w:rPr>
+                <w:rFonts w:ascii="Cambria" w:hAnsi="Cambria"/>
+                <w:b w:val="0"/>
+              </w:rPr>
+              <w:t xml:space="preserve"> </w:t>
+            </w:r>
+            <w:r>
+              <w:rPr>
+                <w:rFonts w:ascii="Cambria" w:hAnsi="Cambria"/>
+                <w:b w:val="0"/>
+              </w:rPr>
+              <w:t>company).</w:t>
+            </w:r>
+          </w:p>
+        </w:tc>
+        <w:tc>
+          <w:tcPr>
+            <w:tcW w:w="4675" w:type="dxa"/>
+          </w:tcPr>
+          <w:p>
+            <w:pPr>
+              <w:jc w:val="both"/>
+              <w:cnfStyle w:val="000000000000" w:firstRow="0" w:lastRow="0" w:firstColumn="0" w:lastColumn="0" w:oddVBand="0" w:evenVBand="0" w:oddHBand="0" w:evenHBand="0" w:firstRowFirstColumn="0" w:firstRowLastColumn="0" w:lastRowFirstColumn="0" w:lastRowLastColumn="0"/>
+              <w:rPr>
+                <w:rFonts w:ascii="Cambria" w:hAnsi="Cambria"/>
+              </w:rPr>
+            </w:pPr>
+            <w:r>
+              <w:rPr>
+                <w:rFonts w:ascii="Cambria" w:hAnsi="Cambria"/>
+              </w:rPr>
+              <w:t>Agent can be easily accessed to the database and get</w:t>
+            </w:r>
+            <w:r>
+              <w:rPr>
+                <w:rFonts w:ascii="Cambria" w:hAnsi="Cambria"/>
+              </w:rPr>
+              <w:t xml:space="preserve"> </w:t>
+            </w:r>
+            <w:r>
+              <w:rPr>
+                <w:rFonts w:ascii="Cambria" w:hAnsi="Cambria"/>
+              </w:rPr>
+              <w:t>the details of added ve</w:t>
+            </w:r>
+            <w:r>
+              <w:rPr>
+                <w:rFonts w:ascii="Cambria" w:hAnsi="Cambria"/>
+              </w:rPr>
+              <w:t xml:space="preserve">hicle component of a particular </w:t>
+            </w:r>
+            <w:r>
+              <w:rPr>
+                <w:rFonts w:ascii="Cambria" w:hAnsi="Cambria"/>
+              </w:rPr>
+              <w:t>vehicle.</w:t>
+            </w:r>
+          </w:p>
+        </w:tc>
+      </w:tr>
+      <w:tr>
+        <w:trPr>
+          <w:cnfStyle w:val="000000100000" w:firstRow="0" w:lastRow="0" w:firstColumn="0" w:lastColumn="0" w:oddVBand="0" w:evenVBand="0" w:oddHBand="1" w:evenHBand="0" w:firstRowFirstColumn="0" w:firstRowLastColumn="0" w:lastRowFirstColumn="0" w:lastRowLastColumn="0"/>
+        </w:trPr>
+        <w:tc>
+          <w:tcPr>
+            <w:cnfStyle w:val="001000000000" w:firstRow="0" w:lastRow="0" w:firstColumn="1" w:lastColumn="0" w:oddVBand="0" w:evenVBand="0" w:oddHBand="0" w:evenHBand="0" w:firstRowFirstColumn="0" w:firstRowLastColumn="0" w:lastRowFirstColumn="0" w:lastRowLastColumn="0"/>
+            <w:tcW w:w="4675" w:type="dxa"/>
+          </w:tcPr>
+          <w:p>
+            <w:pPr>
+              <w:jc w:val="both"/>
+              <w:rPr>
+                <w:rFonts w:ascii="Cambria" w:hAnsi="Cambria"/>
+                <w:b w:val="0"/>
+              </w:rPr>
+            </w:pPr>
+            <w:r>
+              <w:rPr>
+                <w:rFonts w:ascii="Cambria" w:hAnsi="Cambria"/>
+                <w:b w:val="0"/>
+              </w:rPr>
+              <w:t>An agent needs to carry out and review lots of documents in order</w:t>
+            </w:r>
+            <w:r>
+              <w:rPr>
+                <w:rFonts w:ascii="Cambria" w:hAnsi="Cambria"/>
+                <w:b w:val="0"/>
+              </w:rPr>
+              <w:t xml:space="preserve"> </w:t>
+            </w:r>
+            <w:r>
+              <w:rPr>
+                <w:rFonts w:ascii="Cambria" w:hAnsi="Cambria"/>
+                <w:b w:val="0"/>
+              </w:rPr>
+              <w:t>perform an accurate claiming process</w:t>
+            </w:r>
+          </w:p>
+        </w:tc>
+        <w:tc>
+          <w:tcPr>
+            <w:tcW w:w="4675" w:type="dxa"/>
+          </w:tcPr>
+          <w:p>
+            <w:pPr>
+              <w:autoSpaceDE w:val="0"/>
+              <w:autoSpaceDN w:val="0"/>
+              <w:adjustRightInd w:val="0"/>
+              <w:jc w:val="both"/>
+              <w:cnfStyle w:val="000000100000" w:firstRow="0" w:lastRow="0" w:firstColumn="0" w:lastColumn="0" w:oddVBand="0" w:evenVBand="0" w:oddHBand="1" w:evenHBand="0" w:firstRowFirstColumn="0" w:firstRowLastColumn="0" w:lastRowFirstColumn="0" w:lastRowLastColumn="0"/>
+              <w:rPr>
+                <w:rFonts w:ascii="Cambria" w:hAnsi="Cambria" w:cs="ArialNarrow"/>
+              </w:rPr>
+            </w:pPr>
+            <w:r>
+              <w:rPr>
+                <w:rFonts w:ascii="Cambria" w:hAnsi="Cambria" w:cs="ArialNarrow"/>
+              </w:rPr>
+              <w:t>All the documents can be replaced by a small portable</w:t>
+            </w:r>
+            <w:r>
+              <w:rPr>
+                <w:rFonts w:ascii="Cambria" w:hAnsi="Cambria" w:cs="ArialNarrow"/>
+              </w:rPr>
+              <w:t xml:space="preserve"> y</w:t>
+            </w:r>
+            <w:r>
+              <w:rPr>
+                <w:rFonts w:ascii="Cambria" w:hAnsi="Cambria" w:cs="ArialNarrow"/>
+              </w:rPr>
+              <w:t>et powerful tablet pc</w:t>
+            </w:r>
+            <w:r>
+              <w:rPr>
+                <w:rFonts w:ascii="Cambria" w:hAnsi="Cambria" w:cs="ArialNarrow"/>
+              </w:rPr>
+              <w:t xml:space="preserve"> which includes the </w:t>
+            </w:r>
+            <w:r>
+              <w:rPr>
+                <w:rFonts w:ascii="Cambria" w:hAnsi="Cambria" w:cs="ArialNarrow"/>
+              </w:rPr>
+              <w:t>access to company database</w:t>
+            </w:r>
+          </w:p>
+        </w:tc>
+      </w:tr>
+      <w:tr>
+        <w:tc>
+          <w:tcPr>
+            <w:cnfStyle w:val="001000000000" w:firstRow="0" w:lastRow="0" w:firstColumn="1" w:lastColumn="0" w:oddVBand="0" w:evenVBand="0" w:oddHBand="0" w:evenHBand="0" w:firstRowFirstColumn="0" w:firstRowLastColumn="0" w:lastRowFirstColumn="0" w:lastRowLastColumn="0"/>
+            <w:tcW w:w="4675" w:type="dxa"/>
+          </w:tcPr>
+          <w:p>
+            <w:pPr>
+              <w:autoSpaceDE w:val="0"/>
+              <w:autoSpaceDN w:val="0"/>
+              <w:adjustRightInd w:val="0"/>
+              <w:jc w:val="both"/>
+              <w:rPr>
+                <w:rFonts w:ascii="Cambria" w:hAnsi="Cambria" w:cs="ArialNarrow"/>
+                <w:b w:val="0"/>
+              </w:rPr>
+            </w:pPr>
+            <w:r>
+              <w:rPr>
+                <w:rFonts w:ascii="Cambria" w:hAnsi="Cambria" w:cs="ArialNarrow"/>
+                <w:b w:val="0"/>
+              </w:rPr>
+              <w:t>Agent needs several instruments such as cameras in order to perform an</w:t>
+            </w:r>
+            <w:r>
+              <w:rPr>
+                <w:rFonts w:ascii="Cambria" w:hAnsi="Cambria" w:cs="ArialNarrow"/>
+                <w:b w:val="0"/>
+              </w:rPr>
+              <w:t xml:space="preserve"> </w:t>
+            </w:r>
+            <w:r>
+              <w:rPr>
+                <w:rFonts w:ascii="Cambria" w:hAnsi="Cambria" w:cs="ArialNarrow"/>
+                <w:b w:val="0"/>
+              </w:rPr>
+              <w:t>accurate claiming process. And also take</w:t>
+            </w:r>
+            <w:r>
+              <w:rPr>
+                <w:rFonts w:ascii="Cambria" w:hAnsi="Cambria" w:cs="ArialNarrow"/>
+                <w:b w:val="0"/>
+              </w:rPr>
+              <w:t xml:space="preserve"> considerable amount of time to </w:t>
+            </w:r>
+            <w:r>
+              <w:rPr>
+                <w:rFonts w:ascii="Cambria" w:hAnsi="Cambria" w:cs="ArialNarrow"/>
+                <w:b w:val="0"/>
+              </w:rPr>
+              <w:t>approve the claiming amount by the claiming officer at the head office.</w:t>
+            </w:r>
+          </w:p>
+        </w:tc>
+        <w:tc>
+          <w:tcPr>
+            <w:tcW w:w="4675" w:type="dxa"/>
+          </w:tcPr>
+          <w:p>
+            <w:pPr>
+              <w:autoSpaceDE w:val="0"/>
+              <w:autoSpaceDN w:val="0"/>
+              <w:adjustRightInd w:val="0"/>
+              <w:jc w:val="both"/>
+              <w:cnfStyle w:val="000000000000" w:firstRow="0" w:lastRow="0" w:firstColumn="0" w:lastColumn="0" w:oddVBand="0" w:evenVBand="0" w:oddHBand="0" w:evenHBand="0" w:firstRowFirstColumn="0" w:firstRowLastColumn="0" w:lastRowFirstColumn="0" w:lastRowLastColumn="0"/>
+              <w:rPr>
+                <w:rFonts w:ascii="Cambria" w:hAnsi="Cambria" w:cs="ArialNarrow"/>
+              </w:rPr>
+            </w:pPr>
+            <w:r>
+              <w:rPr>
+                <w:rFonts w:ascii="Cambria" w:hAnsi="Cambria" w:cs="ArialNarrow"/>
+              </w:rPr>
+              <w:t>All devices and utilities needed are integrated in to single device and can upload images instantly.</w:t>
+            </w:r>
+          </w:p>
+        </w:tc>
+      </w:tr>
+      <w:tr>
+        <w:trPr>
+          <w:cnfStyle w:val="000000100000" w:firstRow="0" w:lastRow="0" w:firstColumn="0" w:lastColumn="0" w:oddVBand="0" w:evenVBand="0" w:oddHBand="1" w:evenHBand="0" w:firstRowFirstColumn="0" w:firstRowLastColumn="0" w:lastRowFirstColumn="0" w:lastRowLastColumn="0"/>
+        </w:trPr>
+        <w:tc>
+          <w:tcPr>
+            <w:cnfStyle w:val="001000000000" w:firstRow="0" w:lastRow="0" w:firstColumn="1" w:lastColumn="0" w:oddVBand="0" w:evenVBand="0" w:oddHBand="0" w:evenHBand="0" w:firstRowFirstColumn="0" w:firstRowLastColumn="0" w:lastRowFirstColumn="0" w:lastRowLastColumn="0"/>
+            <w:tcW w:w="4675" w:type="dxa"/>
+          </w:tcPr>
+          <w:p>
+            <w:pPr>
+              <w:autoSpaceDE w:val="0"/>
+              <w:autoSpaceDN w:val="0"/>
+              <w:adjustRightInd w:val="0"/>
+              <w:jc w:val="both"/>
+              <w:rPr>
+                <w:rFonts w:ascii="Cambria" w:hAnsi="Cambria" w:cs="ArialNarrow"/>
+                <w:b w:val="0"/>
+              </w:rPr>
+            </w:pPr>
+            <w:r>
+              <w:rPr>
+                <w:rFonts w:ascii="Cambria" w:hAnsi="Cambria" w:cs="ArialNarrow"/>
+                <w:b w:val="0"/>
+              </w:rPr>
+              <w:t>Client have to call and specifically tell the location of the accident which may be sometimes not clear to the agent.</w:t>
+            </w:r>
+          </w:p>
+        </w:tc>
+        <w:tc>
+          <w:tcPr>
+            <w:tcW w:w="4675" w:type="dxa"/>
+          </w:tcPr>
+          <w:p>
+            <w:pPr>
+              <w:autoSpaceDE w:val="0"/>
+              <w:autoSpaceDN w:val="0"/>
+              <w:adjustRightInd w:val="0"/>
+              <w:jc w:val="both"/>
+              <w:cnfStyle w:val="000000100000" w:firstRow="0" w:lastRow="0" w:firstColumn="0" w:lastColumn="0" w:oddVBand="0" w:evenVBand="0" w:oddHBand="1" w:evenHBand="0" w:firstRowFirstColumn="0" w:firstRowLastColumn="0" w:lastRowFirstColumn="0" w:lastRowLastColumn="0"/>
+              <w:rPr>
+                <w:rFonts w:ascii="Cambria" w:hAnsi="Cambria" w:cs="ArialNarrow"/>
+              </w:rPr>
+            </w:pPr>
+            <w:r>
+              <w:rPr>
+                <w:rFonts w:ascii="Cambria" w:hAnsi="Cambria" w:cs="ArialNarrow"/>
+              </w:rPr>
+              <w:t>Client can easily report the accident with a one click along with the GPS coordinates</w:t>
+            </w:r>
+          </w:p>
+        </w:tc>
+      </w:tr>
+    </w:tbl>
+    <w:p>
+      <w:pPr>
+        <w:jc w:val="both"/>
+        <w:rPr>
+          <w:rFonts w:ascii="Cambria" w:hAnsi="Cambria"/>
+        </w:rPr>
+      </w:pPr>
+    </w:p>
+    <w:p>
+      <w:pPr>
+        <w:jc w:val="both"/>
+        <w:rPr>
+          <w:rFonts w:ascii="Cambria" w:hAnsi="Cambria"/>
+        </w:rPr>
+      </w:pPr>
+    </w:p>
+    <w:p>
+      <w:pPr>
         <w:pStyle w:val="Heading1"/>
+        <w:jc w:val="both"/>
         <w:rPr>
           <w:rFonts w:ascii="Cambria" w:hAnsi="Cambria"/>
           <w:b/>
           <w:color w:val="auto"/>
-          <w:sz w:val="26"/>
-          <w:szCs w:val="26"/>
+          <w:sz w:val="22"/>
+          <w:szCs w:val="22"/>
         </w:rPr>
       </w:pPr>
       <w:r>
@@ -225,8 +964,8 @@
           <w:rFonts w:ascii="Cambria" w:hAnsi="Cambria"/>
           <w:b/>
           <w:color w:val="auto"/>
-          <w:sz w:val="26"/>
-          <w:szCs w:val="26"/>
+          <w:sz w:val="22"/>
+          <w:szCs w:val="22"/>
         </w:rPr>
         <w:t xml:space="preserve">6.5 Evaluation of Project Practices   </w:t>
       </w:r>
@@ -256,7 +995,14 @@
         <w:rPr>
           <w:rFonts w:ascii="Cambria" w:hAnsi="Cambria"/>
         </w:rPr>
-        <w:t>Since the agile approach was used in developing the system, requirement gathering, designing, development, testing were conducted con currently. Several meetings were conducted with the clients to get the requirements and then a working prototype was developed. By demonstrating the prototype to the clients feedback was obtained for the prototype as well as the additional requirements. By adapting to this method developers were able to identify the erroneous places in the requirements at the early stage in module wise. Not only that but also client feedback about the design gathered in order to provide them with more user friendly interfaces. Less complex UML techniques were also used in designing the system during development process. They were also demonstrated to customer to get the feedback. By doing so developer was able to fine tune the requirements to exactly what the client wants and it led to saving lot of development time.</w:t>
+        <w:t xml:space="preserve">Since the agile approach was used in developing the system, requirement gathering, designing, development, testing were conducted con currently. Several meetings were conducted with the clients to get the requirements and then a working prototype was developed. By demonstrating the prototype to the clients feedback was obtained for the prototype as well as the additional requirements. By adapting to this method developers were able to identify the erroneous places in </w:t>
+      </w:r>
+      <w:r>
+        <w:rPr>
+          <w:rFonts w:ascii="Cambria" w:hAnsi="Cambria"/>
+        </w:rPr>
+        <w:lastRenderedPageBreak/>
+        <w:t>the requirements at the early stage in module wise. Not only that but also client feedback about the design gathered in order to provide them with more user friendly interfaces. Less complex UML techniques were also used in designing the system during development process. They were also demonstrated to customer to get the feedback. By doing so developer was able to fine tune the requirements to exactly what the client wants and it led to saving lot of development time.</w:t>
       </w:r>
     </w:p>
     <w:p>
@@ -271,33 +1017,47 @@
           <w:rFonts w:ascii="Cambria" w:hAnsi="Cambria"/>
         </w:rPr>
         <w:t>Once the development started, the system was tested with the use of different types of system strategies such as unit testing, integration testing and system testing. Testing was done concurrently with the development of the system before conducting the meeting with clients. Several test cases were designed in order make sure system behaves as the client requested. After identifying the necessary changes to the system prototype was again fine-tuned with the changes before the next meeting. This whole process was conducted iteratively until clients were satisfies with the developed system. In general, the customer feedback meetings was successfully accomplished though smaller amount of shortcomings were reported. The shortcomings that were found out were mainly due to the short of knowledge on insurance industry, motor vehicle market and also for not having a similar system in the industry or any other industry at the present in Sri Lanka.</w:t>
+      </w:r>
+    </w:p>
+    <w:p>
+      <w:pPr>
+        <w:pStyle w:val="Heading1"/>
+        <w:jc w:val="both"/>
+        <w:rPr>
+          <w:rFonts w:ascii="Cambria" w:hAnsi="Cambria"/>
+          <w:b/>
+          <w:color w:val="auto"/>
+          <w:sz w:val="22"/>
+          <w:szCs w:val="22"/>
+        </w:rPr>
+      </w:pPr>
+      <w:r>
+        <w:rPr>
+          <w:rFonts w:ascii="Cambria" w:hAnsi="Cambria"/>
+          <w:b/>
+          <w:color w:val="auto"/>
+          <w:sz w:val="22"/>
+          <w:szCs w:val="22"/>
+        </w:rPr>
+        <w:t>6.6 Summary</w:t>
+      </w:r>
+    </w:p>
+    <w:p>
+      <w:pPr>
+        <w:jc w:val="both"/>
+        <w:rPr>
+          <w:rFonts w:ascii="Cambria" w:hAnsi="Cambria"/>
+        </w:rPr>
+      </w:pPr>
+      <w:r>
+        <w:rPr>
+          <w:rFonts w:ascii="Cambria" w:hAnsi="Cambria"/>
+        </w:rPr>
+        <w:t>This chapter was dedicated to provide a detailed evaluation on the project practices and the product developed to the reader. Process evaluation was done by evaluating phase by phase while product was evaluated discussing the problems of the current system and functional requirements of the new system.</w:t>
       </w:r>
       <w:bookmarkStart w:id="0" w:name="_GoBack"/>
       <w:bookmarkEnd w:id="0"/>
     </w:p>
-    <w:p>
-      <w:pPr>
-        <w:pStyle w:val="Heading1"/>
-        <w:rPr>
-          <w:rFonts w:ascii="Cambria" w:hAnsi="Cambria"/>
-          <w:b/>
-          <w:color w:val="auto"/>
-          <w:sz w:val="26"/>
-          <w:szCs w:val="26"/>
-        </w:rPr>
-      </w:pPr>
-      <w:r>
-        <w:rPr>
-          <w:rFonts w:ascii="Cambria" w:hAnsi="Cambria"/>
-          <w:b/>
-          <w:color w:val="auto"/>
-          <w:sz w:val="26"/>
-          <w:szCs w:val="26"/>
-        </w:rPr>
-        <w:t>6.6 Summary</w:t>
-      </w:r>
-    </w:p>
-    <w:p/>
     <w:sectPr>
       <w:pgSz w:w="12240" w:h="15840"/>
       <w:pgMar w:top="1440" w:right="1440" w:bottom="1440" w:left="1440" w:header="720" w:footer="720" w:gutter="0"/>
@@ -763,6 +1523,115 @@
       <w:szCs w:val="32"/>
     </w:rPr>
   </w:style>
+  <w:style w:type="table" w:styleId="TableGrid">
+    <w:name w:val="Table Grid"/>
+    <w:basedOn w:val="TableNormal"/>
+    <w:uiPriority w:val="39"/>
+    <w:rsid w:val="00C36A12"/>
+    <w:pPr>
+      <w:spacing w:after="0" w:line="240" w:lineRule="auto"/>
+    </w:pPr>
+    <w:tblPr>
+      <w:tblInd w:w="0" w:type="dxa"/>
+      <w:tblBorders>
+        <w:top w:val="single" w:sz="4" w:space="0" w:color="auto"/>
+        <w:left w:val="single" w:sz="4" w:space="0" w:color="auto"/>
+        <w:bottom w:val="single" w:sz="4" w:space="0" w:color="auto"/>
+        <w:right w:val="single" w:sz="4" w:space="0" w:color="auto"/>
+        <w:insideH w:val="single" w:sz="4" w:space="0" w:color="auto"/>
+        <w:insideV w:val="single" w:sz="4" w:space="0" w:color="auto"/>
+      </w:tblBorders>
+      <w:tblCellMar>
+        <w:top w:w="0" w:type="dxa"/>
+        <w:left w:w="108" w:type="dxa"/>
+        <w:bottom w:w="0" w:type="dxa"/>
+        <w:right w:w="108" w:type="dxa"/>
+      </w:tblCellMar>
+    </w:tblPr>
+  </w:style>
+  <w:style w:type="table" w:styleId="GridTable4-Accent3">
+    <w:name w:val="Grid Table 4 Accent 3"/>
+    <w:basedOn w:val="TableNormal"/>
+    <w:uiPriority w:val="49"/>
+    <w:rsid w:val="00C36A12"/>
+    <w:pPr>
+      <w:spacing w:after="0" w:line="240" w:lineRule="auto"/>
+    </w:pPr>
+    <w:tblPr>
+      <w:tblStyleRowBandSize w:val="1"/>
+      <w:tblStyleColBandSize w:val="1"/>
+      <w:tblInd w:w="0" w:type="dxa"/>
+      <w:tblBorders>
+        <w:top w:val="single" w:sz="4" w:space="0" w:color="C9C9C9" w:themeColor="accent3" w:themeTint="99"/>
+        <w:left w:val="single" w:sz="4" w:space="0" w:color="C9C9C9" w:themeColor="accent3" w:themeTint="99"/>
+        <w:bottom w:val="single" w:sz="4" w:space="0" w:color="C9C9C9" w:themeColor="accent3" w:themeTint="99"/>
+        <w:right w:val="single" w:sz="4" w:space="0" w:color="C9C9C9" w:themeColor="accent3" w:themeTint="99"/>
+        <w:insideH w:val="single" w:sz="4" w:space="0" w:color="C9C9C9" w:themeColor="accent3" w:themeTint="99"/>
+        <w:insideV w:val="single" w:sz="4" w:space="0" w:color="C9C9C9" w:themeColor="accent3" w:themeTint="99"/>
+      </w:tblBorders>
+      <w:tblCellMar>
+        <w:top w:w="0" w:type="dxa"/>
+        <w:left w:w="108" w:type="dxa"/>
+        <w:bottom w:w="0" w:type="dxa"/>
+        <w:right w:w="108" w:type="dxa"/>
+      </w:tblCellMar>
+    </w:tblPr>
+    <w:tblStylePr w:type="firstRow">
+      <w:rPr>
+        <w:b/>
+        <w:bCs/>
+        <w:color w:val="FFFFFF" w:themeColor="background1"/>
+      </w:rPr>
+      <w:tblPr/>
+      <w:tcPr>
+        <w:tcBorders>
+          <w:top w:val="single" w:sz="4" w:space="0" w:color="A5A5A5" w:themeColor="accent3"/>
+          <w:left w:val="single" w:sz="4" w:space="0" w:color="A5A5A5" w:themeColor="accent3"/>
+          <w:bottom w:val="single" w:sz="4" w:space="0" w:color="A5A5A5" w:themeColor="accent3"/>
+          <w:right w:val="single" w:sz="4" w:space="0" w:color="A5A5A5" w:themeColor="accent3"/>
+          <w:insideH w:val="nil"/>
+          <w:insideV w:val="nil"/>
+        </w:tcBorders>
+        <w:shd w:val="clear" w:color="auto" w:fill="A5A5A5" w:themeFill="accent3"/>
+      </w:tcPr>
+    </w:tblStylePr>
+    <w:tblStylePr w:type="lastRow">
+      <w:rPr>
+        <w:b/>
+        <w:bCs/>
+      </w:rPr>
+      <w:tblPr/>
+      <w:tcPr>
+        <w:tcBorders>
+          <w:top w:val="double" w:sz="4" w:space="0" w:color="A5A5A5" w:themeColor="accent3"/>
+        </w:tcBorders>
+      </w:tcPr>
+    </w:tblStylePr>
+    <w:tblStylePr w:type="firstCol">
+      <w:rPr>
+        <w:b/>
+        <w:bCs/>
+      </w:rPr>
+    </w:tblStylePr>
+    <w:tblStylePr w:type="lastCol">
+      <w:rPr>
+        <w:b/>
+        <w:bCs/>
+      </w:rPr>
+    </w:tblStylePr>
+    <w:tblStylePr w:type="band1Vert">
+      <w:tblPr/>
+      <w:tcPr>
+        <w:shd w:val="clear" w:color="auto" w:fill="EDEDED" w:themeFill="accent3" w:themeFillTint="33"/>
+      </w:tcPr>
+    </w:tblStylePr>
+    <w:tblStylePr w:type="band1Horz">
+      <w:tblPr/>
+      <w:tcPr>
+        <w:shd w:val="clear" w:color="auto" w:fill="EDEDED" w:themeFill="accent3" w:themeFillTint="33"/>
+      </w:tcPr>
+    </w:tblStylePr>
+  </w:style>
 </w:styles>
 </file>
 

</xml_diff>